<commit_message>
caso de USO e MER
</commit_message>
<xml_diff>
--- a/prototipo WEB PHP.docx
+++ b/prototipo WEB PHP.docx
@@ -627,7 +627,7 @@
                     <a:blip r:embed="rId8" cstate="print">
                       <a:extLst>
                         <a:ext uri="{28A0092B-C50C-407E-A947-70E740481C1C}">
-                          <a14:useLocalDpi xmlns:a14="http://schemas.microsoft.com/office/drawing/2010/main" xmlns:wps="http://schemas.microsoft.com/office/word/2010/wordprocessingShape" xmlns:wpi="http://schemas.microsoft.com/office/word/2010/wordprocessingInk" xmlns:wpg="http://schemas.microsoft.com/office/word/2010/wordprocessingGroup" xmlns:w16se="http://schemas.microsoft.com/office/word/2015/wordml/symex" xmlns:w16sdtdh="http://schemas.microsoft.com/office/word/2020/wordml/sdtdatahash" xmlns:w16="http://schemas.microsoft.com/office/word/2018/wordml" xmlns:w16cid="http://schemas.microsoft.com/office/word/2016/wordml/cid" xmlns:w16cex="http://schemas.microsoft.com/office/word/2018/wordml/cex" xmlns:w15="http://schemas.microsoft.com/office/word/2012/wordml" xmlns:w14="http://schemas.microsoft.com/office/word/2010/wordml" xmlns:w="http://schemas.openxmlformats.org/wordprocessingml/2006/main" xmlns:w10="urn:schemas-microsoft-com:office:word" xmlns:wp14="http://schemas.microsoft.com/office/word/2010/wordprocessingDrawing" xmlns:v="urn:schemas-microsoft-com:vml" xmlns:o="urn:schemas-microsoft-com:office:office" xmlns:am3d="http://schemas.microsoft.com/office/drawing/2017/model3d" xmlns:aink="http://schemas.microsoft.com/office/drawing/2016/ink" xmlns:mc="http://schemas.openxmlformats.org/markup-compatibility/2006" xmlns:cx8="http://schemas.microsoft.com/office/drawing/2016/5/14/chartex" xmlns:cx7="http://schemas.microsoft.com/office/drawing/2016/5/13/chartex" xmlns:cx6="http://schemas.microsoft.com/office/drawing/2016/5/12/chartex" xmlns:cx5="http://schemas.microsoft.com/office/drawing/2016/5/11/chartex" xmlns:cx4="http://schemas.microsoft.com/office/drawing/2016/5/10/chartex" xmlns:cx3="http://schemas.microsoft.com/office/drawing/2016/5/9/chartex" xmlns:cx2="http://schemas.microsoft.com/office/drawing/2015/10/21/chartex" xmlns:cx1="http://schemas.microsoft.com/office/drawing/2015/9/8/chartex" xmlns:cx="http://schemas.microsoft.com/office/drawing/2014/chartex" xmlns:wpc="http://schemas.microsoft.com/office/word/2010/wordprocessingCanvas" xmlns="" val="0"/>
+                          <a14:useLocalDpi xmlns="" xmlns:wpc="http://schemas.microsoft.com/office/word/2010/wordprocessingCanvas" xmlns:cx="http://schemas.microsoft.com/office/drawing/2014/chartex" xmlns:cx1="http://schemas.microsoft.com/office/drawing/2015/9/8/chartex" xmlns:cx2="http://schemas.microsoft.com/office/drawing/2015/10/21/chartex" xmlns:cx3="http://schemas.microsoft.com/office/drawing/2016/5/9/chartex" xmlns:cx4="http://schemas.microsoft.com/office/drawing/2016/5/10/chartex" xmlns:cx5="http://schemas.microsoft.com/office/drawing/2016/5/11/chartex" xmlns:cx6="http://schemas.microsoft.com/office/drawing/2016/5/12/chartex" xmlns:cx7="http://schemas.microsoft.com/office/drawing/2016/5/13/chartex" xmlns:cx8="http://schemas.microsoft.com/office/drawing/2016/5/14/chartex" xmlns:mc="http://schemas.openxmlformats.org/markup-compatibility/2006" xmlns:aink="http://schemas.microsoft.com/office/drawing/2016/ink" xmlns:am3d="http://schemas.microsoft.com/office/drawing/2017/model3d" xmlns:o="urn:schemas-microsoft-com:office:office" xmlns:v="urn:schemas-microsoft-com:vml" xmlns:wp14="http://schemas.microsoft.com/office/word/2010/wordprocessingDrawing" xmlns:w10="urn:schemas-microsoft-com:office:word" xmlns:w="http://schemas.openxmlformats.org/wordprocessingml/2006/main" xmlns:w14="http://schemas.microsoft.com/office/word/2010/wordml" xmlns:w15="http://schemas.microsoft.com/office/word/2012/wordml" xmlns:w16cex="http://schemas.microsoft.com/office/word/2018/wordml/cex" xmlns:w16cid="http://schemas.microsoft.com/office/word/2016/wordml/cid" xmlns:w16="http://schemas.microsoft.com/office/word/2018/wordml" xmlns:w16sdtdh="http://schemas.microsoft.com/office/word/2020/wordml/sdtdatahash" xmlns:w16se="http://schemas.microsoft.com/office/word/2015/wordml/symex" xmlns:wpg="http://schemas.microsoft.com/office/word/2010/wordprocessingGroup" xmlns:wpi="http://schemas.microsoft.com/office/word/2010/wordprocessingInk" xmlns:wps="http://schemas.microsoft.com/office/word/2010/wordprocessingShape" xmlns:a14="http://schemas.microsoft.com/office/drawing/2010/main" val="0"/>
                         </a:ext>
                       </a:extLst>
                     </a:blip>
@@ -4120,7 +4120,7 @@
                     <a:blip r:embed="rId9" cstate="print">
                       <a:extLst>
                         <a:ext uri="{28A0092B-C50C-407E-A947-70E740481C1C}">
-                          <a14:useLocalDpi xmlns:a14="http://schemas.microsoft.com/office/drawing/2010/main" xmlns:wps="http://schemas.microsoft.com/office/word/2010/wordprocessingShape" xmlns:wpi="http://schemas.microsoft.com/office/word/2010/wordprocessingInk" xmlns:wpg="http://schemas.microsoft.com/office/word/2010/wordprocessingGroup" xmlns:w16se="http://schemas.microsoft.com/office/word/2015/wordml/symex" xmlns:w16sdtdh="http://schemas.microsoft.com/office/word/2020/wordml/sdtdatahash" xmlns:w16="http://schemas.microsoft.com/office/word/2018/wordml" xmlns:w16cid="http://schemas.microsoft.com/office/word/2016/wordml/cid" xmlns:w16cex="http://schemas.microsoft.com/office/word/2018/wordml/cex" xmlns:w15="http://schemas.microsoft.com/office/word/2012/wordml" xmlns:w14="http://schemas.microsoft.com/office/word/2010/wordml" xmlns:w="http://schemas.openxmlformats.org/wordprocessingml/2006/main" xmlns:w10="urn:schemas-microsoft-com:office:word" xmlns:wp14="http://schemas.microsoft.com/office/word/2010/wordprocessingDrawing" xmlns:v="urn:schemas-microsoft-com:vml" xmlns:o="urn:schemas-microsoft-com:office:office" xmlns:am3d="http://schemas.microsoft.com/office/drawing/2017/model3d" xmlns:aink="http://schemas.microsoft.com/office/drawing/2016/ink" xmlns:mc="http://schemas.openxmlformats.org/markup-compatibility/2006" xmlns:cx8="http://schemas.microsoft.com/office/drawing/2016/5/14/chartex" xmlns:cx7="http://schemas.microsoft.com/office/drawing/2016/5/13/chartex" xmlns:cx6="http://schemas.microsoft.com/office/drawing/2016/5/12/chartex" xmlns:cx5="http://schemas.microsoft.com/office/drawing/2016/5/11/chartex" xmlns:cx4="http://schemas.microsoft.com/office/drawing/2016/5/10/chartex" xmlns:cx3="http://schemas.microsoft.com/office/drawing/2016/5/9/chartex" xmlns:cx2="http://schemas.microsoft.com/office/drawing/2015/10/21/chartex" xmlns:cx1="http://schemas.microsoft.com/office/drawing/2015/9/8/chartex" xmlns:cx="http://schemas.microsoft.com/office/drawing/2014/chartex" xmlns:wpc="http://schemas.microsoft.com/office/word/2010/wordprocessingCanvas" xmlns="" val="0"/>
+                          <a14:useLocalDpi xmlns="" xmlns:wpc="http://schemas.microsoft.com/office/word/2010/wordprocessingCanvas" xmlns:cx="http://schemas.microsoft.com/office/drawing/2014/chartex" xmlns:cx1="http://schemas.microsoft.com/office/drawing/2015/9/8/chartex" xmlns:cx2="http://schemas.microsoft.com/office/drawing/2015/10/21/chartex" xmlns:cx3="http://schemas.microsoft.com/office/drawing/2016/5/9/chartex" xmlns:cx4="http://schemas.microsoft.com/office/drawing/2016/5/10/chartex" xmlns:cx5="http://schemas.microsoft.com/office/drawing/2016/5/11/chartex" xmlns:cx6="http://schemas.microsoft.com/office/drawing/2016/5/12/chartex" xmlns:cx7="http://schemas.microsoft.com/office/drawing/2016/5/13/chartex" xmlns:cx8="http://schemas.microsoft.com/office/drawing/2016/5/14/chartex" xmlns:mc="http://schemas.openxmlformats.org/markup-compatibility/2006" xmlns:aink="http://schemas.microsoft.com/office/drawing/2016/ink" xmlns:am3d="http://schemas.microsoft.com/office/drawing/2017/model3d" xmlns:o="urn:schemas-microsoft-com:office:office" xmlns:v="urn:schemas-microsoft-com:vml" xmlns:wp14="http://schemas.microsoft.com/office/word/2010/wordprocessingDrawing" xmlns:w10="urn:schemas-microsoft-com:office:word" xmlns:w="http://schemas.openxmlformats.org/wordprocessingml/2006/main" xmlns:w14="http://schemas.microsoft.com/office/word/2010/wordml" xmlns:w15="http://schemas.microsoft.com/office/word/2012/wordml" xmlns:w16cex="http://schemas.microsoft.com/office/word/2018/wordml/cex" xmlns:w16cid="http://schemas.microsoft.com/office/word/2016/wordml/cid" xmlns:w16="http://schemas.microsoft.com/office/word/2018/wordml" xmlns:w16sdtdh="http://schemas.microsoft.com/office/word/2020/wordml/sdtdatahash" xmlns:w16se="http://schemas.microsoft.com/office/word/2015/wordml/symex" xmlns:wpg="http://schemas.microsoft.com/office/word/2010/wordprocessingGroup" xmlns:wpi="http://schemas.microsoft.com/office/word/2010/wordprocessingInk" xmlns:wps="http://schemas.microsoft.com/office/word/2010/wordprocessingShape" xmlns:a14="http://schemas.microsoft.com/office/drawing/2010/main" val="0"/>
                         </a:ext>
                       </a:extLst>
                     </a:blip>
@@ -4304,7 +4304,7 @@
                     <a:blip r:embed="rId10" cstate="print">
                       <a:extLst>
                         <a:ext uri="{28A0092B-C50C-407E-A947-70E740481C1C}">
-                          <a14:useLocalDpi xmlns:a14="http://schemas.microsoft.com/office/drawing/2010/main" xmlns:wps="http://schemas.microsoft.com/office/word/2010/wordprocessingShape" xmlns:wpi="http://schemas.microsoft.com/office/word/2010/wordprocessingInk" xmlns:wpg="http://schemas.microsoft.com/office/word/2010/wordprocessingGroup" xmlns:w16se="http://schemas.microsoft.com/office/word/2015/wordml/symex" xmlns:w16sdtdh="http://schemas.microsoft.com/office/word/2020/wordml/sdtdatahash" xmlns:w16="http://schemas.microsoft.com/office/word/2018/wordml" xmlns:w16cid="http://schemas.microsoft.com/office/word/2016/wordml/cid" xmlns:w16cex="http://schemas.microsoft.com/office/word/2018/wordml/cex" xmlns:w15="http://schemas.microsoft.com/office/word/2012/wordml" xmlns:w14="http://schemas.microsoft.com/office/word/2010/wordml" xmlns:w="http://schemas.openxmlformats.org/wordprocessingml/2006/main" xmlns:w10="urn:schemas-microsoft-com:office:word" xmlns:wp14="http://schemas.microsoft.com/office/word/2010/wordprocessingDrawing" xmlns:v="urn:schemas-microsoft-com:vml" xmlns:o="urn:schemas-microsoft-com:office:office" xmlns:am3d="http://schemas.microsoft.com/office/drawing/2017/model3d" xmlns:aink="http://schemas.microsoft.com/office/drawing/2016/ink" xmlns:mc="http://schemas.openxmlformats.org/markup-compatibility/2006" xmlns:cx8="http://schemas.microsoft.com/office/drawing/2016/5/14/chartex" xmlns:cx7="http://schemas.microsoft.com/office/drawing/2016/5/13/chartex" xmlns:cx6="http://schemas.microsoft.com/office/drawing/2016/5/12/chartex" xmlns:cx5="http://schemas.microsoft.com/office/drawing/2016/5/11/chartex" xmlns:cx4="http://schemas.microsoft.com/office/drawing/2016/5/10/chartex" xmlns:cx3="http://schemas.microsoft.com/office/drawing/2016/5/9/chartex" xmlns:cx2="http://schemas.microsoft.com/office/drawing/2015/10/21/chartex" xmlns:cx1="http://schemas.microsoft.com/office/drawing/2015/9/8/chartex" xmlns:cx="http://schemas.microsoft.com/office/drawing/2014/chartex" xmlns:wpc="http://schemas.microsoft.com/office/word/2010/wordprocessingCanvas" xmlns="" val="0"/>
+                          <a14:useLocalDpi xmlns="" xmlns:wpc="http://schemas.microsoft.com/office/word/2010/wordprocessingCanvas" xmlns:cx="http://schemas.microsoft.com/office/drawing/2014/chartex" xmlns:cx1="http://schemas.microsoft.com/office/drawing/2015/9/8/chartex" xmlns:cx2="http://schemas.microsoft.com/office/drawing/2015/10/21/chartex" xmlns:cx3="http://schemas.microsoft.com/office/drawing/2016/5/9/chartex" xmlns:cx4="http://schemas.microsoft.com/office/drawing/2016/5/10/chartex" xmlns:cx5="http://schemas.microsoft.com/office/drawing/2016/5/11/chartex" xmlns:cx6="http://schemas.microsoft.com/office/drawing/2016/5/12/chartex" xmlns:cx7="http://schemas.microsoft.com/office/drawing/2016/5/13/chartex" xmlns:cx8="http://schemas.microsoft.com/office/drawing/2016/5/14/chartex" xmlns:mc="http://schemas.openxmlformats.org/markup-compatibility/2006" xmlns:aink="http://schemas.microsoft.com/office/drawing/2016/ink" xmlns:am3d="http://schemas.microsoft.com/office/drawing/2017/model3d" xmlns:o="urn:schemas-microsoft-com:office:office" xmlns:v="urn:schemas-microsoft-com:vml" xmlns:wp14="http://schemas.microsoft.com/office/word/2010/wordprocessingDrawing" xmlns:w10="urn:schemas-microsoft-com:office:word" xmlns:w="http://schemas.openxmlformats.org/wordprocessingml/2006/main" xmlns:w14="http://schemas.microsoft.com/office/word/2010/wordml" xmlns:w15="http://schemas.microsoft.com/office/word/2012/wordml" xmlns:w16cex="http://schemas.microsoft.com/office/word/2018/wordml/cex" xmlns:w16cid="http://schemas.microsoft.com/office/word/2016/wordml/cid" xmlns:w16="http://schemas.microsoft.com/office/word/2018/wordml" xmlns:w16sdtdh="http://schemas.microsoft.com/office/word/2020/wordml/sdtdatahash" xmlns:w16se="http://schemas.microsoft.com/office/word/2015/wordml/symex" xmlns:wpg="http://schemas.microsoft.com/office/word/2010/wordprocessingGroup" xmlns:wpi="http://schemas.microsoft.com/office/word/2010/wordprocessingInk" xmlns:wps="http://schemas.microsoft.com/office/word/2010/wordprocessingShape" xmlns:a14="http://schemas.microsoft.com/office/drawing/2010/main" val="0"/>
                         </a:ext>
                       </a:extLst>
                     </a:blip>
@@ -4486,7 +4486,7 @@
                     <a:blip r:embed="rId11" cstate="print">
                       <a:extLst>
                         <a:ext uri="{28A0092B-C50C-407E-A947-70E740481C1C}">
-                          <a14:useLocalDpi xmlns:a14="http://schemas.microsoft.com/office/drawing/2010/main" xmlns:wps="http://schemas.microsoft.com/office/word/2010/wordprocessingShape" xmlns:wpi="http://schemas.microsoft.com/office/word/2010/wordprocessingInk" xmlns:wpg="http://schemas.microsoft.com/office/word/2010/wordprocessingGroup" xmlns:w16se="http://schemas.microsoft.com/office/word/2015/wordml/symex" xmlns:w16sdtdh="http://schemas.microsoft.com/office/word/2020/wordml/sdtdatahash" xmlns:w16="http://schemas.microsoft.com/office/word/2018/wordml" xmlns:w16cid="http://schemas.microsoft.com/office/word/2016/wordml/cid" xmlns:w16cex="http://schemas.microsoft.com/office/word/2018/wordml/cex" xmlns:w15="http://schemas.microsoft.com/office/word/2012/wordml" xmlns:w14="http://schemas.microsoft.com/office/word/2010/wordml" xmlns:w="http://schemas.openxmlformats.org/wordprocessingml/2006/main" xmlns:w10="urn:schemas-microsoft-com:office:word" xmlns:wp14="http://schemas.microsoft.com/office/word/2010/wordprocessingDrawing" xmlns:v="urn:schemas-microsoft-com:vml" xmlns:o="urn:schemas-microsoft-com:office:office" xmlns:am3d="http://schemas.microsoft.com/office/drawing/2017/model3d" xmlns:aink="http://schemas.microsoft.com/office/drawing/2016/ink" xmlns:mc="http://schemas.openxmlformats.org/markup-compatibility/2006" xmlns:cx8="http://schemas.microsoft.com/office/drawing/2016/5/14/chartex" xmlns:cx7="http://schemas.microsoft.com/office/drawing/2016/5/13/chartex" xmlns:cx6="http://schemas.microsoft.com/office/drawing/2016/5/12/chartex" xmlns:cx5="http://schemas.microsoft.com/office/drawing/2016/5/11/chartex" xmlns:cx4="http://schemas.microsoft.com/office/drawing/2016/5/10/chartex" xmlns:cx3="http://schemas.microsoft.com/office/drawing/2016/5/9/chartex" xmlns:cx2="http://schemas.microsoft.com/office/drawing/2015/10/21/chartex" xmlns:cx1="http://schemas.microsoft.com/office/drawing/2015/9/8/chartex" xmlns:cx="http://schemas.microsoft.com/office/drawing/2014/chartex" xmlns:wpc="http://schemas.microsoft.com/office/word/2010/wordprocessingCanvas" xmlns="" val="0"/>
+                          <a14:useLocalDpi xmlns="" xmlns:wpc="http://schemas.microsoft.com/office/word/2010/wordprocessingCanvas" xmlns:cx="http://schemas.microsoft.com/office/drawing/2014/chartex" xmlns:cx1="http://schemas.microsoft.com/office/drawing/2015/9/8/chartex" xmlns:cx2="http://schemas.microsoft.com/office/drawing/2015/10/21/chartex" xmlns:cx3="http://schemas.microsoft.com/office/drawing/2016/5/9/chartex" xmlns:cx4="http://schemas.microsoft.com/office/drawing/2016/5/10/chartex" xmlns:cx5="http://schemas.microsoft.com/office/drawing/2016/5/11/chartex" xmlns:cx6="http://schemas.microsoft.com/office/drawing/2016/5/12/chartex" xmlns:cx7="http://schemas.microsoft.com/office/drawing/2016/5/13/chartex" xmlns:cx8="http://schemas.microsoft.com/office/drawing/2016/5/14/chartex" xmlns:mc="http://schemas.openxmlformats.org/markup-compatibility/2006" xmlns:aink="http://schemas.microsoft.com/office/drawing/2016/ink" xmlns:am3d="http://schemas.microsoft.com/office/drawing/2017/model3d" xmlns:o="urn:schemas-microsoft-com:office:office" xmlns:v="urn:schemas-microsoft-com:vml" xmlns:wp14="http://schemas.microsoft.com/office/word/2010/wordprocessingDrawing" xmlns:w10="urn:schemas-microsoft-com:office:word" xmlns:w="http://schemas.openxmlformats.org/wordprocessingml/2006/main" xmlns:w14="http://schemas.microsoft.com/office/word/2010/wordml" xmlns:w15="http://schemas.microsoft.com/office/word/2012/wordml" xmlns:w16cex="http://schemas.microsoft.com/office/word/2018/wordml/cex" xmlns:w16cid="http://schemas.microsoft.com/office/word/2016/wordml/cid" xmlns:w16="http://schemas.microsoft.com/office/word/2018/wordml" xmlns:w16sdtdh="http://schemas.microsoft.com/office/word/2020/wordml/sdtdatahash" xmlns:w16se="http://schemas.microsoft.com/office/word/2015/wordml/symex" xmlns:wpg="http://schemas.microsoft.com/office/word/2010/wordprocessingGroup" xmlns:wpi="http://schemas.microsoft.com/office/word/2010/wordprocessingInk" xmlns:wps="http://schemas.microsoft.com/office/word/2010/wordprocessingShape" xmlns:a14="http://schemas.microsoft.com/office/drawing/2010/main" val="0"/>
                         </a:ext>
                       </a:extLst>
                     </a:blip>
@@ -4711,7 +4711,7 @@
                     <a:blip r:embed="rId12" cstate="print">
                       <a:extLst>
                         <a:ext uri="{28A0092B-C50C-407E-A947-70E740481C1C}">
-                          <a14:useLocalDpi xmlns:a14="http://schemas.microsoft.com/office/drawing/2010/main" xmlns:wps="http://schemas.microsoft.com/office/word/2010/wordprocessingShape" xmlns:wpi="http://schemas.microsoft.com/office/word/2010/wordprocessingInk" xmlns:wpg="http://schemas.microsoft.com/office/word/2010/wordprocessingGroup" xmlns:w16se="http://schemas.microsoft.com/office/word/2015/wordml/symex" xmlns:w16sdtdh="http://schemas.microsoft.com/office/word/2020/wordml/sdtdatahash" xmlns:w16="http://schemas.microsoft.com/office/word/2018/wordml" xmlns:w16cid="http://schemas.microsoft.com/office/word/2016/wordml/cid" xmlns:w16cex="http://schemas.microsoft.com/office/word/2018/wordml/cex" xmlns:w15="http://schemas.microsoft.com/office/word/2012/wordml" xmlns:w14="http://schemas.microsoft.com/office/word/2010/wordml" xmlns:w="http://schemas.openxmlformats.org/wordprocessingml/2006/main" xmlns:w10="urn:schemas-microsoft-com:office:word" xmlns:wp14="http://schemas.microsoft.com/office/word/2010/wordprocessingDrawing" xmlns:v="urn:schemas-microsoft-com:vml" xmlns:o="urn:schemas-microsoft-com:office:office" xmlns:am3d="http://schemas.microsoft.com/office/drawing/2017/model3d" xmlns:aink="http://schemas.microsoft.com/office/drawing/2016/ink" xmlns:mc="http://schemas.openxmlformats.org/markup-compatibility/2006" xmlns:cx8="http://schemas.microsoft.com/office/drawing/2016/5/14/chartex" xmlns:cx7="http://schemas.microsoft.com/office/drawing/2016/5/13/chartex" xmlns:cx6="http://schemas.microsoft.com/office/drawing/2016/5/12/chartex" xmlns:cx5="http://schemas.microsoft.com/office/drawing/2016/5/11/chartex" xmlns:cx4="http://schemas.microsoft.com/office/drawing/2016/5/10/chartex" xmlns:cx3="http://schemas.microsoft.com/office/drawing/2016/5/9/chartex" xmlns:cx2="http://schemas.microsoft.com/office/drawing/2015/10/21/chartex" xmlns:cx1="http://schemas.microsoft.com/office/drawing/2015/9/8/chartex" xmlns:cx="http://schemas.microsoft.com/office/drawing/2014/chartex" xmlns:wpc="http://schemas.microsoft.com/office/word/2010/wordprocessingCanvas" xmlns="" val="0"/>
+                          <a14:useLocalDpi xmlns="" xmlns:wpc="http://schemas.microsoft.com/office/word/2010/wordprocessingCanvas" xmlns:cx="http://schemas.microsoft.com/office/drawing/2014/chartex" xmlns:cx1="http://schemas.microsoft.com/office/drawing/2015/9/8/chartex" xmlns:cx2="http://schemas.microsoft.com/office/drawing/2015/10/21/chartex" xmlns:cx3="http://schemas.microsoft.com/office/drawing/2016/5/9/chartex" xmlns:cx4="http://schemas.microsoft.com/office/drawing/2016/5/10/chartex" xmlns:cx5="http://schemas.microsoft.com/office/drawing/2016/5/11/chartex" xmlns:cx6="http://schemas.microsoft.com/office/drawing/2016/5/12/chartex" xmlns:cx7="http://schemas.microsoft.com/office/drawing/2016/5/13/chartex" xmlns:cx8="http://schemas.microsoft.com/office/drawing/2016/5/14/chartex" xmlns:mc="http://schemas.openxmlformats.org/markup-compatibility/2006" xmlns:aink="http://schemas.microsoft.com/office/drawing/2016/ink" xmlns:am3d="http://schemas.microsoft.com/office/drawing/2017/model3d" xmlns:o="urn:schemas-microsoft-com:office:office" xmlns:v="urn:schemas-microsoft-com:vml" xmlns:wp14="http://schemas.microsoft.com/office/word/2010/wordprocessingDrawing" xmlns:w10="urn:schemas-microsoft-com:office:word" xmlns:w="http://schemas.openxmlformats.org/wordprocessingml/2006/main" xmlns:w14="http://schemas.microsoft.com/office/word/2010/wordml" xmlns:w15="http://schemas.microsoft.com/office/word/2012/wordml" xmlns:w16cex="http://schemas.microsoft.com/office/word/2018/wordml/cex" xmlns:w16cid="http://schemas.microsoft.com/office/word/2016/wordml/cid" xmlns:w16="http://schemas.microsoft.com/office/word/2018/wordml" xmlns:w16sdtdh="http://schemas.microsoft.com/office/word/2020/wordml/sdtdatahash" xmlns:w16se="http://schemas.microsoft.com/office/word/2015/wordml/symex" xmlns:wpg="http://schemas.microsoft.com/office/word/2010/wordprocessingGroup" xmlns:wpi="http://schemas.microsoft.com/office/word/2010/wordprocessingInk" xmlns:wps="http://schemas.microsoft.com/office/word/2010/wordprocessingShape" xmlns:a14="http://schemas.microsoft.com/office/drawing/2010/main" val="0"/>
                         </a:ext>
                       </a:extLst>
                     </a:blip>
@@ -4917,7 +4917,7 @@
                     <a:blip r:embed="rId13" cstate="print">
                       <a:extLst>
                         <a:ext uri="{28A0092B-C50C-407E-A947-70E740481C1C}">
-                          <a14:useLocalDpi xmlns:a14="http://schemas.microsoft.com/office/drawing/2010/main" xmlns:wps="http://schemas.microsoft.com/office/word/2010/wordprocessingShape" xmlns:wpi="http://schemas.microsoft.com/office/word/2010/wordprocessingInk" xmlns:wpg="http://schemas.microsoft.com/office/word/2010/wordprocessingGroup" xmlns:w16se="http://schemas.microsoft.com/office/word/2015/wordml/symex" xmlns:w16sdtdh="http://schemas.microsoft.com/office/word/2020/wordml/sdtdatahash" xmlns:w16="http://schemas.microsoft.com/office/word/2018/wordml" xmlns:w16cid="http://schemas.microsoft.com/office/word/2016/wordml/cid" xmlns:w16cex="http://schemas.microsoft.com/office/word/2018/wordml/cex" xmlns:w15="http://schemas.microsoft.com/office/word/2012/wordml" xmlns:w14="http://schemas.microsoft.com/office/word/2010/wordml" xmlns:w="http://schemas.openxmlformats.org/wordprocessingml/2006/main" xmlns:w10="urn:schemas-microsoft-com:office:word" xmlns:wp14="http://schemas.microsoft.com/office/word/2010/wordprocessingDrawing" xmlns:v="urn:schemas-microsoft-com:vml" xmlns:o="urn:schemas-microsoft-com:office:office" xmlns:am3d="http://schemas.microsoft.com/office/drawing/2017/model3d" xmlns:aink="http://schemas.microsoft.com/office/drawing/2016/ink" xmlns:mc="http://schemas.openxmlformats.org/markup-compatibility/2006" xmlns:cx8="http://schemas.microsoft.com/office/drawing/2016/5/14/chartex" xmlns:cx7="http://schemas.microsoft.com/office/drawing/2016/5/13/chartex" xmlns:cx6="http://schemas.microsoft.com/office/drawing/2016/5/12/chartex" xmlns:cx5="http://schemas.microsoft.com/office/drawing/2016/5/11/chartex" xmlns:cx4="http://schemas.microsoft.com/office/drawing/2016/5/10/chartex" xmlns:cx3="http://schemas.microsoft.com/office/drawing/2016/5/9/chartex" xmlns:cx2="http://schemas.microsoft.com/office/drawing/2015/10/21/chartex" xmlns:cx1="http://schemas.microsoft.com/office/drawing/2015/9/8/chartex" xmlns:cx="http://schemas.microsoft.com/office/drawing/2014/chartex" xmlns:wpc="http://schemas.microsoft.com/office/word/2010/wordprocessingCanvas" xmlns="" val="0"/>
+                          <a14:useLocalDpi xmlns="" xmlns:wpc="http://schemas.microsoft.com/office/word/2010/wordprocessingCanvas" xmlns:cx="http://schemas.microsoft.com/office/drawing/2014/chartex" xmlns:cx1="http://schemas.microsoft.com/office/drawing/2015/9/8/chartex" xmlns:cx2="http://schemas.microsoft.com/office/drawing/2015/10/21/chartex" xmlns:cx3="http://schemas.microsoft.com/office/drawing/2016/5/9/chartex" xmlns:cx4="http://schemas.microsoft.com/office/drawing/2016/5/10/chartex" xmlns:cx5="http://schemas.microsoft.com/office/drawing/2016/5/11/chartex" xmlns:cx6="http://schemas.microsoft.com/office/drawing/2016/5/12/chartex" xmlns:cx7="http://schemas.microsoft.com/office/drawing/2016/5/13/chartex" xmlns:cx8="http://schemas.microsoft.com/office/drawing/2016/5/14/chartex" xmlns:mc="http://schemas.openxmlformats.org/markup-compatibility/2006" xmlns:aink="http://schemas.microsoft.com/office/drawing/2016/ink" xmlns:am3d="http://schemas.microsoft.com/office/drawing/2017/model3d" xmlns:o="urn:schemas-microsoft-com:office:office" xmlns:v="urn:schemas-microsoft-com:vml" xmlns:wp14="http://schemas.microsoft.com/office/word/2010/wordprocessingDrawing" xmlns:w10="urn:schemas-microsoft-com:office:word" xmlns:w="http://schemas.openxmlformats.org/wordprocessingml/2006/main" xmlns:w14="http://schemas.microsoft.com/office/word/2010/wordml" xmlns:w15="http://schemas.microsoft.com/office/word/2012/wordml" xmlns:w16cex="http://schemas.microsoft.com/office/word/2018/wordml/cex" xmlns:w16cid="http://schemas.microsoft.com/office/word/2016/wordml/cid" xmlns:w16="http://schemas.microsoft.com/office/word/2018/wordml" xmlns:w16sdtdh="http://schemas.microsoft.com/office/word/2020/wordml/sdtdatahash" xmlns:w16se="http://schemas.microsoft.com/office/word/2015/wordml/symex" xmlns:wpg="http://schemas.microsoft.com/office/word/2010/wordprocessingGroup" xmlns:wpi="http://schemas.microsoft.com/office/word/2010/wordprocessingInk" xmlns:wps="http://schemas.microsoft.com/office/word/2010/wordprocessingShape" xmlns:a14="http://schemas.microsoft.com/office/drawing/2010/main" val="0"/>
                         </a:ext>
                       </a:extLst>
                     </a:blip>
@@ -5124,15 +5124,50 @@
           <w:rFonts w:ascii="Arial" w:hAnsi="Arial" w:cs="Arial"/>
           <w:sz w:val="24"/>
           <w:szCs w:val="24"/>
-        </w:rPr>
-      </w:pPr>
-      <w:r>
-        <w:rPr>
-          <w:rFonts w:ascii="Arial" w:hAnsi="Arial" w:cs="Arial"/>
-          <w:sz w:val="24"/>
-          <w:szCs w:val="24"/>
-        </w:rPr>
-        <w:t>senha varchar(50),</w:t>
+          <w:lang w:val="en-US"/>
+        </w:rPr>
+      </w:pPr>
+      <w:proofErr w:type="spellStart"/>
+      <w:proofErr w:type="gramStart"/>
+      <w:r>
+        <w:rPr>
+          <w:rFonts w:ascii="Arial" w:hAnsi="Arial" w:cs="Arial"/>
+          <w:sz w:val="24"/>
+          <w:szCs w:val="24"/>
+          <w:lang w:val="en-US"/>
+        </w:rPr>
+        <w:t>senha</w:t>
+      </w:r>
+      <w:proofErr w:type="spellEnd"/>
+      <w:proofErr w:type="gramEnd"/>
+      <w:r>
+        <w:rPr>
+          <w:rFonts w:ascii="Arial" w:hAnsi="Arial" w:cs="Arial"/>
+          <w:sz w:val="24"/>
+          <w:szCs w:val="24"/>
+          <w:lang w:val="en-US"/>
+        </w:rPr>
+        <w:t xml:space="preserve"> </w:t>
+      </w:r>
+      <w:proofErr w:type="spellStart"/>
+      <w:r>
+        <w:rPr>
+          <w:rFonts w:ascii="Arial" w:hAnsi="Arial" w:cs="Arial"/>
+          <w:sz w:val="24"/>
+          <w:szCs w:val="24"/>
+          <w:lang w:val="en-US"/>
+        </w:rPr>
+        <w:t>varchar</w:t>
+      </w:r>
+      <w:proofErr w:type="spellEnd"/>
+      <w:r>
+        <w:rPr>
+          <w:rFonts w:ascii="Arial" w:hAnsi="Arial" w:cs="Arial"/>
+          <w:sz w:val="24"/>
+          <w:szCs w:val="24"/>
+          <w:lang w:val="en-US"/>
+        </w:rPr>
+        <w:t>(50),</w:t>
       </w:r>
     </w:p>
     <w:p>
@@ -5141,15 +5176,48 @@
           <w:rFonts w:ascii="Arial" w:hAnsi="Arial" w:cs="Arial"/>
           <w:sz w:val="24"/>
           <w:szCs w:val="24"/>
-        </w:rPr>
-      </w:pPr>
-      <w:r>
-        <w:rPr>
-          <w:rFonts w:ascii="Arial" w:hAnsi="Arial" w:cs="Arial"/>
-          <w:sz w:val="24"/>
-          <w:szCs w:val="24"/>
-        </w:rPr>
-        <w:t>login varchar(50),</w:t>
+          <w:lang w:val="en-US"/>
+        </w:rPr>
+      </w:pPr>
+      <w:proofErr w:type="gramStart"/>
+      <w:r>
+        <w:rPr>
+          <w:rFonts w:ascii="Arial" w:hAnsi="Arial" w:cs="Arial"/>
+          <w:sz w:val="24"/>
+          <w:szCs w:val="24"/>
+          <w:lang w:val="en-US"/>
+        </w:rPr>
+        <w:t>login</w:t>
+      </w:r>
+      <w:proofErr w:type="gramEnd"/>
+      <w:r>
+        <w:rPr>
+          <w:rFonts w:ascii="Arial" w:hAnsi="Arial" w:cs="Arial"/>
+          <w:sz w:val="24"/>
+          <w:szCs w:val="24"/>
+          <w:lang w:val="en-US"/>
+        </w:rPr>
+        <w:t xml:space="preserve"> </w:t>
+      </w:r>
+      <w:proofErr w:type="spellStart"/>
+      <w:r>
+        <w:rPr>
+          <w:rFonts w:ascii="Arial" w:hAnsi="Arial" w:cs="Arial"/>
+          <w:sz w:val="24"/>
+          <w:szCs w:val="24"/>
+          <w:lang w:val="en-US"/>
+        </w:rPr>
+        <w:t>varchar</w:t>
+      </w:r>
+      <w:proofErr w:type="spellEnd"/>
+      <w:r>
+        <w:rPr>
+          <w:rFonts w:ascii="Arial" w:hAnsi="Arial" w:cs="Arial"/>
+          <w:sz w:val="24"/>
+          <w:szCs w:val="24"/>
+          <w:lang w:val="en-US"/>
+        </w:rPr>
+        <w:t>(50),</w:t>
       </w:r>
     </w:p>
     <w:p>
@@ -14717,18 +14785,167 @@
       </w:pPr>
       <w:r>
         <w:rPr>
+          <w:rFonts w:ascii="Arial" w:hAnsi="Arial" w:cs="Arial"/>
+          <w:b w:val="0"/>
+          <w:color w:val="000000" w:themeColor="text1"/>
+          <w:sz w:val="24"/>
+          <w:szCs w:val="24"/>
+        </w:rPr>
+        <w:lastRenderedPageBreak/>
+        <w:t>Atualizações:</w:t>
+      </w:r>
+    </w:p>
+    <w:p>
+      <w:pPr>
+        <w:pStyle w:val="Heading1"/>
+        <w:spacing w:line="360" w:lineRule="auto"/>
+        <w:rPr>
+          <w:rFonts w:ascii="Arial" w:hAnsi="Arial" w:cs="Arial"/>
+          <w:b w:val="0"/>
+          <w:color w:val="000000" w:themeColor="text1"/>
+          <w:sz w:val="24"/>
+          <w:szCs w:val="24"/>
+        </w:rPr>
+      </w:pPr>
+      <w:r>
+        <w:rPr>
           <w:noProof/>
-          <w:lang w:val="en-US" w:eastAsia="en-US"/>
-        </w:rPr>
-        <w:lastRenderedPageBreak/>
+        </w:rPr>
+        <w:pict>
+          <v:shapetype id="_x0000_t75" coordsize="21600,21600" o:spt="75" o:preferrelative="t" path="m@4@5l@4@11@9@11@9@5xe" filled="f" stroked="f">
+            <v:stroke joinstyle="miter"/>
+            <v:formulas>
+              <v:f eqn="if lineDrawn pixelLineWidth 0"/>
+              <v:f eqn="sum @0 1 0"/>
+              <v:f eqn="sum 0 0 @1"/>
+              <v:f eqn="prod @2 1 2"/>
+              <v:f eqn="prod @3 21600 pixelWidth"/>
+              <v:f eqn="prod @3 21600 pixelHeight"/>
+              <v:f eqn="sum @0 0 1"/>
+              <v:f eqn="prod @6 1 2"/>
+              <v:f eqn="prod @7 21600 pixelWidth"/>
+              <v:f eqn="sum @8 21600 0"/>
+              <v:f eqn="prod @7 21600 pixelHeight"/>
+              <v:f eqn="sum @10 21600 0"/>
+            </v:formulas>
+            <v:path o:extrusionok="f" gradientshapeok="t" o:connecttype="rect"/>
+            <o:lock v:ext="edit" aspectratio="t"/>
+          </v:shapetype>
+          <v:shape id="_x0000_s2050" type="#_x0000_t75" style="position:absolute;margin-left:-9pt;margin-top:23.7pt;width:453pt;height:270pt;z-index:-251658240">
+            <v:imagedata r:id="rId14" o:title="MER"/>
+          </v:shape>
+        </w:pict>
+      </w:r>
+      <w:r>
+        <w:rPr>
+          <w:rFonts w:ascii="Arial" w:hAnsi="Arial" w:cs="Arial"/>
+          <w:b w:val="0"/>
+          <w:color w:val="000000" w:themeColor="text1"/>
+          <w:sz w:val="24"/>
+          <w:szCs w:val="24"/>
+        </w:rPr>
+        <w:t>Modelo Lógico</w:t>
+      </w:r>
+      <w:r>
+        <w:rPr>
+          <w:rFonts w:ascii="Arial" w:hAnsi="Arial" w:cs="Arial"/>
+          <w:b w:val="0"/>
+          <w:color w:val="000000" w:themeColor="text1"/>
+          <w:sz w:val="24"/>
+          <w:szCs w:val="24"/>
+        </w:rPr>
+        <w:br/>
+      </w:r>
+    </w:p>
+    <w:p>
+      <w:pPr>
+        <w:rPr>
+          <w:lang w:eastAsia="pt-BR"/>
+        </w:rPr>
+      </w:pPr>
+    </w:p>
+    <w:p>
+      <w:pPr>
+        <w:rPr>
+          <w:lang w:eastAsia="pt-BR"/>
+        </w:rPr>
+      </w:pPr>
+    </w:p>
+    <w:p>
+      <w:pPr>
+        <w:rPr>
+          <w:lang w:eastAsia="pt-BR"/>
+        </w:rPr>
+      </w:pPr>
+    </w:p>
+    <w:p>
+      <w:pPr>
+        <w:rPr>
+          <w:lang w:eastAsia="pt-BR"/>
+        </w:rPr>
+      </w:pPr>
+    </w:p>
+    <w:p>
+      <w:pPr>
+        <w:rPr>
+          <w:lang w:eastAsia="pt-BR"/>
+        </w:rPr>
+      </w:pPr>
+    </w:p>
+    <w:p>
+      <w:pPr>
+        <w:rPr>
+          <w:lang w:eastAsia="pt-BR"/>
+        </w:rPr>
+      </w:pPr>
+    </w:p>
+    <w:p>
+      <w:pPr>
+        <w:rPr>
+          <w:lang w:eastAsia="pt-BR"/>
+        </w:rPr>
+      </w:pPr>
+    </w:p>
+    <w:p>
+      <w:pPr>
+        <w:rPr>
+          <w:lang w:eastAsia="pt-BR"/>
+        </w:rPr>
+      </w:pPr>
+    </w:p>
+    <w:p>
+      <w:pPr>
+        <w:rPr>
+          <w:lang w:eastAsia="pt-BR"/>
+        </w:rPr>
+      </w:pPr>
+    </w:p>
+    <w:p>
+      <w:pPr>
+        <w:rPr>
+          <w:lang w:eastAsia="pt-BR"/>
+        </w:rPr>
+      </w:pPr>
+    </w:p>
+    <w:p>
+      <w:pPr>
+        <w:rPr>
+          <w:lang w:eastAsia="pt-BR"/>
+        </w:rPr>
+      </w:pPr>
+      <w:r>
+        <w:rPr>
+          <w:noProof/>
+          <w:lang w:val="en-US"/>
+        </w:rPr>
         <w:drawing>
-          <wp:anchor distT="0" distB="0" distL="114300" distR="114300" simplePos="0" relativeHeight="251658240" behindDoc="1" locked="0" layoutInCell="1" allowOverlap="1">
+          <wp:anchor distT="0" distB="0" distL="114300" distR="114300" simplePos="0" relativeHeight="251657216" behindDoc="1" locked="0" layoutInCell="1" allowOverlap="1">
             <wp:simplePos x="0" y="0"/>
             <wp:positionH relativeFrom="column">
-              <wp:posOffset>-22860</wp:posOffset>
+              <wp:posOffset>2825115</wp:posOffset>
             </wp:positionH>
             <wp:positionV relativeFrom="paragraph">
-              <wp:posOffset>4349115</wp:posOffset>
+              <wp:posOffset>21590</wp:posOffset>
             </wp:positionV>
             <wp:extent cx="361950" cy="1838325"/>
             <wp:effectExtent l="19050" t="0" r="0" b="0"/>
@@ -14747,7 +14964,7 @@
                     </pic:cNvPicPr>
                   </pic:nvPicPr>
                   <pic:blipFill>
-                    <a:blip r:embed="rId14" cstate="print"/>
+                    <a:blip r:embed="rId15" cstate="print"/>
                     <a:srcRect/>
                     <a:stretch>
                       <a:fillRect/>
@@ -14775,212 +14992,150 @@
           </wp:anchor>
         </w:drawing>
       </w:r>
-      <w:r>
-        <w:rPr>
-          <w:rFonts w:ascii="Arial" w:hAnsi="Arial" w:cs="Arial"/>
-          <w:b w:val="0"/>
-          <w:color w:val="000000" w:themeColor="text1"/>
-          <w:sz w:val="24"/>
-          <w:szCs w:val="24"/>
-        </w:rPr>
-        <w:t>Atualizações:</w:t>
-      </w:r>
     </w:p>
     <w:p>
       <w:pPr>
-        <w:pStyle w:val="Heading1"/>
-        <w:spacing w:line="360" w:lineRule="auto"/>
-        <w:rPr>
-          <w:rFonts w:ascii="Arial" w:hAnsi="Arial" w:cs="Arial"/>
-          <w:b w:val="0"/>
-          <w:color w:val="000000" w:themeColor="text1"/>
-          <w:sz w:val="24"/>
-          <w:szCs w:val="24"/>
-        </w:rPr>
-      </w:pPr>
+        <w:rPr>
+          <w:lang w:eastAsia="pt-BR"/>
+        </w:rPr>
+      </w:pPr>
+    </w:p>
+    <w:p>
+      <w:pPr>
+        <w:rPr>
+          <w:lang w:eastAsia="pt-BR"/>
+        </w:rPr>
+      </w:pPr>
+    </w:p>
+    <w:p>
+      <w:pPr>
+        <w:rPr>
+          <w:lang w:eastAsia="pt-BR"/>
+        </w:rPr>
+      </w:pPr>
+    </w:p>
+    <w:p>
+      <w:pPr>
+        <w:rPr>
+          <w:lang w:eastAsia="pt-BR"/>
+        </w:rPr>
+      </w:pPr>
+    </w:p>
+    <w:p>
+      <w:pPr>
+        <w:rPr>
+          <w:lang w:eastAsia="pt-BR"/>
+        </w:rPr>
+      </w:pPr>
+    </w:p>
+    <w:p>
+      <w:pPr>
+        <w:jc w:val="center"/>
+        <w:rPr>
+          <w:lang w:eastAsia="pt-BR"/>
+        </w:rPr>
+      </w:pPr>
+      <w:r>
+        <w:rPr>
+          <w:lang w:eastAsia="pt-BR"/>
+        </w:rPr>
+        <w:t>Figura de represantação</w:t>
+      </w:r>
+      <w:r>
+        <w:rPr>
+          <w:lang w:eastAsia="pt-BR"/>
+        </w:rPr>
+        <w:t xml:space="preserve"> de relacionamento.</w:t>
+      </w:r>
+    </w:p>
+    <w:p>
+      <w:pPr>
+        <w:jc w:val="center"/>
+        <w:rPr>
+          <w:lang w:eastAsia="pt-BR"/>
+        </w:rPr>
+      </w:pPr>
+    </w:p>
+    <w:p>
+      <w:pPr>
+        <w:jc w:val="center"/>
+        <w:rPr>
+          <w:lang w:eastAsia="pt-BR"/>
+        </w:rPr>
+      </w:pPr>
+    </w:p>
+    <w:p>
+      <w:pPr>
+        <w:jc w:val="center"/>
+        <w:rPr>
+          <w:lang w:eastAsia="pt-BR"/>
+        </w:rPr>
+      </w:pPr>
+    </w:p>
+    <w:p>
+      <w:pPr>
+        <w:jc w:val="center"/>
+        <w:rPr>
+          <w:lang w:eastAsia="pt-BR"/>
+        </w:rPr>
+      </w:pPr>
+    </w:p>
+    <w:p>
+      <w:pPr>
+        <w:jc w:val="center"/>
+        <w:rPr>
+          <w:lang w:eastAsia="pt-BR"/>
+        </w:rPr>
+      </w:pPr>
+    </w:p>
+    <w:p>
+      <w:pPr>
+        <w:jc w:val="center"/>
+        <w:rPr>
+          <w:lang w:eastAsia="pt-BR"/>
+        </w:rPr>
+      </w:pPr>
+    </w:p>
+    <w:p>
+      <w:pPr>
+        <w:jc w:val="center"/>
+        <w:rPr>
+          <w:lang w:eastAsia="pt-BR"/>
+        </w:rPr>
+      </w:pPr>
+    </w:p>
+    <w:p>
+      <w:pPr>
+        <w:rPr>
+          <w:rFonts w:ascii="Arial" w:hAnsi="Arial" w:cs="Arial"/>
+          <w:sz w:val="24"/>
+          <w:szCs w:val="24"/>
+          <w:lang w:eastAsia="pt-BR"/>
+        </w:rPr>
+      </w:pPr>
+      <w:r>
+        <w:rPr>
+          <w:rFonts w:ascii="Arial" w:hAnsi="Arial" w:cs="Arial"/>
+          <w:sz w:val="24"/>
+          <w:szCs w:val="24"/>
+          <w:lang w:eastAsia="pt-BR"/>
+        </w:rPr>
+        <w:lastRenderedPageBreak/>
+        <w:t>Diagrama de Caso de Uso</w:t>
+      </w:r>
       <w:r>
         <w:rPr>
           <w:noProof/>
         </w:rPr>
         <w:pict>
-          <v:shapetype id="_x0000_t75" coordsize="21600,21600" o:spt="75" o:preferrelative="t" path="m@4@5l@4@11@9@11@9@5xe" filled="f" stroked="f">
-            <v:stroke joinstyle="miter"/>
-            <v:formulas>
-              <v:f eqn="if lineDrawn pixelLineWidth 0"/>
-              <v:f eqn="sum @0 1 0"/>
-              <v:f eqn="sum 0 0 @1"/>
-              <v:f eqn="prod @2 1 2"/>
-              <v:f eqn="prod @3 21600 pixelWidth"/>
-              <v:f eqn="prod @3 21600 pixelHeight"/>
-              <v:f eqn="sum @0 0 1"/>
-              <v:f eqn="prod @6 1 2"/>
-              <v:f eqn="prod @7 21600 pixelWidth"/>
-              <v:f eqn="sum @8 21600 0"/>
-              <v:f eqn="prod @7 21600 pixelHeight"/>
-              <v:f eqn="sum @10 21600 0"/>
-            </v:formulas>
-            <v:path o:extrusionok="f" gradientshapeok="t" o:connecttype="rect"/>
-            <o:lock v:ext="edit" aspectratio="t"/>
-          </v:shapetype>
-          <v:shape id="_x0000_s2050" type="#_x0000_t75" style="position:absolute;margin-left:-9pt;margin-top:23.7pt;width:453pt;height:270pt;z-index:-251656192">
-            <v:imagedata r:id="rId15" o:title="MER"/>
+          <v:shape id="_x0000_s2051" type="#_x0000_t75" style="position:absolute;margin-left:0;margin-top:16.55pt;width:453.75pt;height:357.75pt;z-index:-251656192;mso-position-horizontal-relative:text;mso-position-vertical-relative:text">
+            <v:imagedata r:id="rId16" o:title="UseCase Diagram"/>
           </v:shape>
         </w:pict>
       </w:r>
-      <w:r>
-        <w:rPr>
-          <w:rFonts w:ascii="Arial" w:hAnsi="Arial" w:cs="Arial"/>
-          <w:b w:val="0"/>
-          <w:color w:val="000000" w:themeColor="text1"/>
-          <w:sz w:val="24"/>
-          <w:szCs w:val="24"/>
-        </w:rPr>
-        <w:t>Modelo Lógico</w:t>
-      </w:r>
-      <w:r>
-        <w:rPr>
-          <w:rFonts w:ascii="Arial" w:hAnsi="Arial" w:cs="Arial"/>
-          <w:b w:val="0"/>
-          <w:color w:val="000000" w:themeColor="text1"/>
-          <w:sz w:val="24"/>
-          <w:szCs w:val="24"/>
-        </w:rPr>
-        <w:br/>
-      </w:r>
-    </w:p>
-    <w:p>
-      <w:pPr>
-        <w:rPr>
-          <w:lang w:eastAsia="pt-BR"/>
-        </w:rPr>
-      </w:pPr>
-    </w:p>
-    <w:p>
-      <w:pPr>
-        <w:rPr>
-          <w:lang w:eastAsia="pt-BR"/>
-        </w:rPr>
-      </w:pPr>
-    </w:p>
-    <w:p>
-      <w:pPr>
-        <w:rPr>
-          <w:lang w:eastAsia="pt-BR"/>
-        </w:rPr>
-      </w:pPr>
-    </w:p>
-    <w:p>
-      <w:pPr>
-        <w:rPr>
-          <w:lang w:eastAsia="pt-BR"/>
-        </w:rPr>
-      </w:pPr>
-    </w:p>
-    <w:p>
-      <w:pPr>
-        <w:rPr>
-          <w:lang w:eastAsia="pt-BR"/>
-        </w:rPr>
-      </w:pPr>
-    </w:p>
-    <w:p>
-      <w:pPr>
-        <w:rPr>
-          <w:lang w:eastAsia="pt-BR"/>
-        </w:rPr>
-      </w:pPr>
-    </w:p>
-    <w:p>
-      <w:pPr>
-        <w:rPr>
-          <w:lang w:eastAsia="pt-BR"/>
-        </w:rPr>
-      </w:pPr>
-    </w:p>
-    <w:p>
-      <w:pPr>
-        <w:rPr>
-          <w:lang w:eastAsia="pt-BR"/>
-        </w:rPr>
-      </w:pPr>
-    </w:p>
-    <w:p>
-      <w:pPr>
-        <w:rPr>
-          <w:lang w:eastAsia="pt-BR"/>
-        </w:rPr>
-      </w:pPr>
-    </w:p>
-    <w:p>
-      <w:pPr>
-        <w:rPr>
-          <w:lang w:eastAsia="pt-BR"/>
-        </w:rPr>
-      </w:pPr>
-    </w:p>
-    <w:p>
-      <w:pPr>
-        <w:rPr>
-          <w:lang w:eastAsia="pt-BR"/>
-        </w:rPr>
-      </w:pPr>
-    </w:p>
-    <w:p>
-      <w:pPr>
-        <w:rPr>
-          <w:lang w:eastAsia="pt-BR"/>
-        </w:rPr>
-      </w:pPr>
-    </w:p>
-    <w:p>
-      <w:pPr>
-        <w:rPr>
-          <w:lang w:eastAsia="pt-BR"/>
-        </w:rPr>
-      </w:pPr>
-    </w:p>
-    <w:p>
-      <w:pPr>
-        <w:rPr>
-          <w:lang w:eastAsia="pt-BR"/>
-        </w:rPr>
-      </w:pPr>
-    </w:p>
-    <w:p>
-      <w:pPr>
-        <w:rPr>
-          <w:lang w:eastAsia="pt-BR"/>
-        </w:rPr>
-      </w:pPr>
-    </w:p>
-    <w:p>
-      <w:pPr>
-        <w:rPr>
-          <w:lang w:eastAsia="pt-BR"/>
-        </w:rPr>
-      </w:pPr>
-    </w:p>
-    <w:p>
-      <w:pPr>
-        <w:rPr>
-          <w:lang w:eastAsia="pt-BR"/>
-        </w:rPr>
-      </w:pPr>
-      <w:r>
-        <w:rPr>
-          <w:lang w:eastAsia="pt-BR"/>
-        </w:rPr>
-        <w:t>Figura de represantação</w:t>
-      </w:r>
-      <w:r>
-        <w:rPr>
-          <w:lang w:eastAsia="pt-BR"/>
-        </w:rPr>
-        <w:t xml:space="preserve"> de relacionamento.</w:t>
-      </w:r>
     </w:p>
     <w:sectPr>
-      <w:headerReference w:type="default" r:id="rId16"/>
+      <w:headerReference w:type="default" r:id="rId17"/>
       <w:pgSz w:w="11906" w:h="16838"/>
       <w:pgMar w:top="1701" w:right="1134" w:bottom="1134" w:left="1701" w:header="709" w:footer="709" w:gutter="0"/>
       <w:cols w:space="708"/>
@@ -15069,7 +15224,7 @@
           <w:rPr>
             <w:noProof/>
           </w:rPr>
-          <w:t>13</w:t>
+          <w:t>4</w:t>
         </w:r>
         <w:r>
           <w:fldChar w:fldCharType="end"/>
@@ -19821,7 +19976,7 @@
 </file>
 
 <file path=customXml/itemProps1.xml><?xml version="1.0" encoding="utf-8"?>
-<ds:datastoreItem xmlns:ds="http://schemas.openxmlformats.org/officeDocument/2006/customXml" ds:itemID="{EAA93138-7D39-4637-8DBE-86E9409BD82E}">
+<ds:datastoreItem xmlns:ds="http://schemas.openxmlformats.org/officeDocument/2006/customXml" ds:itemID="{3A105C62-6620-4776-9E07-92DCA4F29213}">
   <ds:schemaRefs>
     <ds:schemaRef ds:uri="http://schemas.openxmlformats.org/officeDocument/2006/bibliography"/>
   </ds:schemaRefs>

</xml_diff>